<commit_message>
9/30 WBT doc update
</commit_message>
<xml_diff>
--- a/Notes and Research/Web Tool/Plans and Considerations for Web Based tool.docx
+++ b/Notes and Research/Web Tool/Plans and Considerations for Web Based tool.docx
@@ -543,15 +543,7 @@
           <w:sz w:val="24"/>
           <w:szCs w:val="24"/>
         </w:rPr>
-        <w:t>History</w:t>
-      </w:r>
-      <w:r>
-        <w:rPr>
-          <w:rFonts w:ascii="Times New Roman" w:hAnsi="Times New Roman" w:cs="Times New Roman"/>
-          <w:sz w:val="24"/>
-          <w:szCs w:val="24"/>
-        </w:rPr>
-        <w:t xml:space="preserve"> of present illness (HPI), Vitals, social history, medical list, physical exam, imaging results, treatment plan, etc.</w:t>
+        <w:t>History of present illness (HPI), Vitals, social history, medical list, physical exam, imaging results, treatment plan, etc.</w:t>
       </w:r>
       <w:r>
         <w:rPr>
@@ -649,23 +641,7 @@
           <w:sz w:val="24"/>
           <w:szCs w:val="24"/>
         </w:rPr>
-        <w:t>Consultation</w:t>
-      </w:r>
-      <w:r>
-        <w:rPr>
-          <w:rFonts w:ascii="Times New Roman" w:hAnsi="Times New Roman" w:cs="Times New Roman"/>
-          <w:sz w:val="24"/>
-          <w:szCs w:val="24"/>
-        </w:rPr>
-        <w:t xml:space="preserve"> dates, biopsy dates, </w:t>
-      </w:r>
-      <w:r>
-        <w:rPr>
-          <w:rFonts w:ascii="Times New Roman" w:hAnsi="Times New Roman" w:cs="Times New Roman"/>
-          <w:sz w:val="24"/>
-          <w:szCs w:val="24"/>
-        </w:rPr>
-        <w:t>etc.</w:t>
+        <w:t>Consultation dates, biopsy dates, etc.</w:t>
       </w:r>
       <w:r>
         <w:rPr>
@@ -761,15 +737,7 @@
           <w:sz w:val="24"/>
           <w:szCs w:val="24"/>
         </w:rPr>
-        <w:t xml:space="preserve">This could involve a timeline view where users can set the number of notes and how spread </w:t>
-      </w:r>
-      <w:r>
-        <w:rPr>
-          <w:rFonts w:ascii="Times New Roman" w:hAnsi="Times New Roman" w:cs="Times New Roman"/>
-          <w:sz w:val="24"/>
-          <w:szCs w:val="24"/>
-        </w:rPr>
-        <w:t>out</w:t>
+        <w:t>This could involve a timeline view where users can set the number of notes and how spread out</w:t>
       </w:r>
       <w:r>
         <w:rPr>
@@ -922,7 +890,25 @@
           <w:sz w:val="24"/>
           <w:szCs w:val="24"/>
         </w:rPr>
-        <w:t>Frameworks like Flask or FastAPI are lightweight ways to integrate Python script (Since the note generation tool is made with Python.).</w:t>
+        <w:t xml:space="preserve">Frameworks like Flask or </w:t>
+      </w:r>
+      <w:proofErr w:type="spellStart"/>
+      <w:r>
+        <w:rPr>
+          <w:rFonts w:ascii="Times New Roman" w:hAnsi="Times New Roman" w:cs="Times New Roman"/>
+          <w:sz w:val="24"/>
+          <w:szCs w:val="24"/>
+        </w:rPr>
+        <w:t>FastAPI</w:t>
+      </w:r>
+      <w:proofErr w:type="spellEnd"/>
+      <w:r>
+        <w:rPr>
+          <w:rFonts w:ascii="Times New Roman" w:hAnsi="Times New Roman" w:cs="Times New Roman"/>
+          <w:sz w:val="24"/>
+          <w:szCs w:val="24"/>
+        </w:rPr>
+        <w:t xml:space="preserve"> are lightweight ways to integrate Python script (Since the note generation tool is made with Python.).</w:t>
       </w:r>
     </w:p>
     <w:p>
@@ -1077,7 +1063,7 @@
       <w:pPr>
         <w:pStyle w:val="ListParagraph"/>
         <w:numPr>
-          <w:ilvl w:val="1"/>
+          <w:ilvl w:val="0"/>
           <w:numId w:val="1"/>
         </w:numPr>
         <w:rPr>
@@ -1106,6 +1092,256 @@
     </w:p>
     <w:p>
       <w:pPr>
+        <w:rPr>
+          <w:rFonts w:ascii="Times New Roman" w:hAnsi="Times New Roman" w:cs="Times New Roman"/>
+          <w:sz w:val="24"/>
+          <w:szCs w:val="24"/>
+        </w:rPr>
+      </w:pPr>
+      <w:r>
+        <w:rPr>
+          <w:rFonts w:ascii="Times New Roman" w:hAnsi="Times New Roman" w:cs="Times New Roman"/>
+          <w:sz w:val="24"/>
+          <w:szCs w:val="24"/>
+        </w:rPr>
+        <w:t>Example Workflow for Users</w:t>
+      </w:r>
+      <w:r>
+        <w:rPr>
+          <w:rFonts w:ascii="Times New Roman" w:hAnsi="Times New Roman" w:cs="Times New Roman"/>
+          <w:sz w:val="24"/>
+          <w:szCs w:val="24"/>
+        </w:rPr>
+        <w:t>:</w:t>
+      </w:r>
+    </w:p>
+    <w:p>
+      <w:pPr>
+        <w:pStyle w:val="ListParagraph"/>
+        <w:numPr>
+          <w:ilvl w:val="0"/>
+          <w:numId w:val="3"/>
+        </w:numPr>
+        <w:rPr>
+          <w:rFonts w:ascii="Times New Roman" w:hAnsi="Times New Roman" w:cs="Times New Roman"/>
+          <w:sz w:val="24"/>
+          <w:szCs w:val="24"/>
+        </w:rPr>
+      </w:pPr>
+      <w:r>
+        <w:rPr>
+          <w:rFonts w:ascii="Times New Roman" w:hAnsi="Times New Roman" w:cs="Times New Roman"/>
+          <w:b/>
+          <w:bCs/>
+          <w:sz w:val="24"/>
+          <w:szCs w:val="24"/>
+        </w:rPr>
+        <w:t>Choose Single or Whole Treatment Period</w:t>
+      </w:r>
+      <w:r>
+        <w:rPr>
+          <w:rFonts w:ascii="Times New Roman" w:hAnsi="Times New Roman" w:cs="Times New Roman"/>
+          <w:sz w:val="24"/>
+          <w:szCs w:val="24"/>
+        </w:rPr>
+        <w:t xml:space="preserve"> (User will choose first whether they would like to create a single note or a collection of notes which simulate the whole treatment period of a patient.)</w:t>
+      </w:r>
+    </w:p>
+    <w:p>
+      <w:pPr>
+        <w:pStyle w:val="ListParagraph"/>
+        <w:numPr>
+          <w:ilvl w:val="0"/>
+          <w:numId w:val="3"/>
+        </w:numPr>
+        <w:rPr>
+          <w:rFonts w:ascii="Times New Roman" w:hAnsi="Times New Roman" w:cs="Times New Roman"/>
+          <w:sz w:val="24"/>
+          <w:szCs w:val="24"/>
+        </w:rPr>
+      </w:pPr>
+      <w:r>
+        <w:rPr>
+          <w:rFonts w:ascii="Times New Roman" w:hAnsi="Times New Roman" w:cs="Times New Roman"/>
+          <w:b/>
+          <w:bCs/>
+          <w:sz w:val="24"/>
+          <w:szCs w:val="24"/>
+        </w:rPr>
+        <w:t>Select Note Typ</w:t>
+      </w:r>
+      <w:r>
+        <w:rPr>
+          <w:rFonts w:ascii="Times New Roman" w:hAnsi="Times New Roman" w:cs="Times New Roman"/>
+          <w:sz w:val="24"/>
+          <w:szCs w:val="24"/>
+        </w:rPr>
+        <w:t>e (e.g., "Prostate Cancer Consult Note").</w:t>
+      </w:r>
+    </w:p>
+    <w:p>
+      <w:pPr>
+        <w:pStyle w:val="ListParagraph"/>
+        <w:numPr>
+          <w:ilvl w:val="0"/>
+          <w:numId w:val="3"/>
+        </w:numPr>
+        <w:rPr>
+          <w:rFonts w:ascii="Times New Roman" w:hAnsi="Times New Roman" w:cs="Times New Roman"/>
+          <w:sz w:val="24"/>
+          <w:szCs w:val="24"/>
+        </w:rPr>
+      </w:pPr>
+      <w:r>
+        <w:rPr>
+          <w:rFonts w:ascii="Times New Roman" w:hAnsi="Times New Roman" w:cs="Times New Roman"/>
+          <w:b/>
+          <w:bCs/>
+          <w:sz w:val="24"/>
+          <w:szCs w:val="24"/>
+        </w:rPr>
+        <w:t>Adjust Demographics</w:t>
+      </w:r>
+      <w:r>
+        <w:rPr>
+          <w:rFonts w:ascii="Times New Roman" w:hAnsi="Times New Roman" w:cs="Times New Roman"/>
+          <w:sz w:val="24"/>
+          <w:szCs w:val="24"/>
+        </w:rPr>
+        <w:t xml:space="preserve"> (e.g., age, sex, race, etc. And Date and Time Options).</w:t>
+      </w:r>
+    </w:p>
+    <w:p>
+      <w:pPr>
+        <w:pStyle w:val="ListParagraph"/>
+        <w:numPr>
+          <w:ilvl w:val="0"/>
+          <w:numId w:val="3"/>
+        </w:numPr>
+        <w:rPr>
+          <w:rFonts w:ascii="Times New Roman" w:hAnsi="Times New Roman" w:cs="Times New Roman"/>
+          <w:sz w:val="24"/>
+          <w:szCs w:val="24"/>
+        </w:rPr>
+      </w:pPr>
+      <w:r>
+        <w:rPr>
+          <w:rFonts w:ascii="Times New Roman" w:hAnsi="Times New Roman" w:cs="Times New Roman"/>
+          <w:b/>
+          <w:bCs/>
+          <w:sz w:val="24"/>
+          <w:szCs w:val="24"/>
+        </w:rPr>
+        <w:t>Choose Sections</w:t>
+      </w:r>
+      <w:r>
+        <w:rPr>
+          <w:rFonts w:ascii="Times New Roman" w:hAnsi="Times New Roman" w:cs="Times New Roman"/>
+          <w:sz w:val="24"/>
+          <w:szCs w:val="24"/>
+        </w:rPr>
+        <w:t>: Add or remove clinical sections (e.g., vitals, physical exam).</w:t>
+      </w:r>
+    </w:p>
+    <w:p>
+      <w:pPr>
+        <w:pStyle w:val="ListParagraph"/>
+        <w:numPr>
+          <w:ilvl w:val="0"/>
+          <w:numId w:val="3"/>
+        </w:numPr>
+        <w:rPr>
+          <w:rFonts w:ascii="Times New Roman" w:hAnsi="Times New Roman" w:cs="Times New Roman"/>
+          <w:sz w:val="24"/>
+          <w:szCs w:val="24"/>
+        </w:rPr>
+      </w:pPr>
+      <w:r>
+        <w:rPr>
+          <w:rFonts w:ascii="Times New Roman" w:hAnsi="Times New Roman" w:cs="Times New Roman"/>
+          <w:b/>
+          <w:bCs/>
+          <w:sz w:val="24"/>
+          <w:szCs w:val="24"/>
+        </w:rPr>
+        <w:t>Set Variability</w:t>
+      </w:r>
+      <w:r>
+        <w:rPr>
+          <w:rFonts w:ascii="Times New Roman" w:hAnsi="Times New Roman" w:cs="Times New Roman"/>
+          <w:sz w:val="24"/>
+          <w:szCs w:val="24"/>
+        </w:rPr>
+        <w:t>: Choose how much variability and rephrasing to apply to the note.</w:t>
+      </w:r>
+    </w:p>
+    <w:p>
+      <w:pPr>
+        <w:pStyle w:val="ListParagraph"/>
+        <w:numPr>
+          <w:ilvl w:val="0"/>
+          <w:numId w:val="3"/>
+        </w:numPr>
+        <w:rPr>
+          <w:rFonts w:ascii="Times New Roman" w:hAnsi="Times New Roman" w:cs="Times New Roman"/>
+          <w:sz w:val="24"/>
+          <w:szCs w:val="24"/>
+        </w:rPr>
+      </w:pPr>
+      <w:r>
+        <w:rPr>
+          <w:rFonts w:ascii="Times New Roman" w:hAnsi="Times New Roman" w:cs="Times New Roman"/>
+          <w:b/>
+          <w:bCs/>
+          <w:sz w:val="24"/>
+          <w:szCs w:val="24"/>
+        </w:rPr>
+        <w:t>Generate Notes</w:t>
+      </w:r>
+      <w:r>
+        <w:rPr>
+          <w:rFonts w:ascii="Times New Roman" w:hAnsi="Times New Roman" w:cs="Times New Roman"/>
+          <w:sz w:val="24"/>
+          <w:szCs w:val="24"/>
+        </w:rPr>
+        <w:t>: Preview the note as it's generated.</w:t>
+      </w:r>
+    </w:p>
+    <w:p>
+      <w:pPr>
+        <w:pStyle w:val="ListParagraph"/>
+        <w:numPr>
+          <w:ilvl w:val="0"/>
+          <w:numId w:val="3"/>
+        </w:numPr>
+        <w:rPr>
+          <w:rFonts w:ascii="Times New Roman" w:hAnsi="Times New Roman" w:cs="Times New Roman"/>
+          <w:sz w:val="24"/>
+          <w:szCs w:val="24"/>
+        </w:rPr>
+      </w:pPr>
+      <w:r>
+        <w:rPr>
+          <w:rFonts w:ascii="Times New Roman" w:hAnsi="Times New Roman" w:cs="Times New Roman"/>
+          <w:b/>
+          <w:bCs/>
+          <w:sz w:val="24"/>
+          <w:szCs w:val="24"/>
+        </w:rPr>
+        <w:t>Download/Export</w:t>
+      </w:r>
+      <w:r>
+        <w:rPr>
+          <w:rFonts w:ascii="Times New Roman" w:hAnsi="Times New Roman" w:cs="Times New Roman"/>
+          <w:sz w:val="24"/>
+          <w:szCs w:val="24"/>
+        </w:rPr>
+        <w:t>: Allow the option to download the generated notes as a file (e.g., JSON or plain text).</w:t>
+      </w:r>
+    </w:p>
+    <w:p>
+      <w:pPr>
+        <w:ind w:left="360"/>
         <w:rPr>
           <w:rFonts w:ascii="Times New Roman" w:hAnsi="Times New Roman" w:cs="Times New Roman"/>
           <w:sz w:val="24"/>
@@ -1126,6 +1362,274 @@
 <file path=word/numbering.xml><?xml version="1.0" encoding="utf-8"?>
 <w:numbering xmlns:wpc="http://schemas.microsoft.com/office/word/2010/wordprocessingCanvas" xmlns:cx="http://schemas.microsoft.com/office/drawing/2014/chartex" xmlns:cx1="http://schemas.microsoft.com/office/drawing/2015/9/8/chartex" xmlns:cx2="http://schemas.microsoft.com/office/drawing/2015/10/21/chartex" xmlns:cx3="http://schemas.microsoft.com/office/drawing/2016/5/9/chartex" xmlns:cx4="http://schemas.microsoft.com/office/drawing/2016/5/10/chartex" xmlns:cx5="http://schemas.microsoft.com/office/drawing/2016/5/11/chartex" xmlns:cx6="http://schemas.microsoft.com/office/drawing/2016/5/12/chartex" xmlns:cx7="http://schemas.microsoft.com/office/drawing/2016/5/13/chartex" xmlns:cx8="http://schemas.microsoft.com/office/drawing/2016/5/14/chartex" xmlns:mc="http://schemas.openxmlformats.org/markup-compatibility/2006" xmlns:aink="http://schemas.microsoft.com/office/drawing/2016/ink" xmlns:am3d="http://schemas.microsoft.com/office/drawing/2017/model3d" xmlns:o="urn:schemas-microsoft-com:office:office" xmlns:oel="http://schemas.microsoft.com/office/2019/extlst" xmlns:r="http://schemas.openxmlformats.org/officeDocument/2006/relationships" xmlns:m="http://schemas.openxmlformats.org/officeDocument/2006/math" xmlns:v="urn:schemas-microsoft-com:vml" xmlns:wp14="http://schemas.microsoft.com/office/word/2010/wordprocessingDrawing" xmlns:wp="http://schemas.openxmlformats.org/drawingml/2006/wordprocessingDrawing" xmlns:w10="urn:schemas-microsoft-com:office:word" xmlns:w="http://schemas.openxmlformats.org/wordprocessingml/2006/main" xmlns:w14="http://schemas.microsoft.com/office/word/2010/wordml" xmlns:w15="http://schemas.microsoft.com/office/word/2012/wordml" xmlns:w16cex="http://schemas.microsoft.com/office/word/2018/wordml/cex" xmlns:w16cid="http://schemas.microsoft.com/office/word/2016/wordml/cid" xmlns:w16="http://schemas.microsoft.com/office/word/2018/wordml" xmlns:w16du="http://schemas.microsoft.com/office/word/2023/wordml/word16du" xmlns:w16sdtdh="http://schemas.microsoft.com/office/word/2020/wordml/sdtdatahash" xmlns:w16se="http://schemas.microsoft.com/office/word/2015/wordml/symex" xmlns:wpg="http://schemas.microsoft.com/office/word/2010/wordprocessingGroup" xmlns:wpi="http://schemas.microsoft.com/office/word/2010/wordprocessingInk" xmlns:wne="http://schemas.microsoft.com/office/word/2006/wordml" xmlns:wps="http://schemas.microsoft.com/office/word/2010/wordprocessingShape" mc:Ignorable="w14 w15 w16se w16cid w16 w16cex w16sdtdh w16du wp14">
   <w:abstractNum w:abstractNumId="0" w15:restartNumberingAfterBreak="0">
+    <w:nsid w:val="043E7C50"/>
+    <w:multiLevelType w:val="hybridMultilevel"/>
+    <w:tmpl w:val="38F22180"/>
+    <w:lvl w:ilvl="0" w:tplc="0409000F">
+      <w:start w:val="1"/>
+      <w:numFmt w:val="decimal"/>
+      <w:lvlText w:val="%1."/>
+      <w:lvlJc w:val="left"/>
+      <w:pPr>
+        <w:ind w:left="720" w:hanging="360"/>
+      </w:pPr>
+      <w:rPr>
+        <w:rFonts w:hint="default"/>
+      </w:rPr>
+    </w:lvl>
+    <w:lvl w:ilvl="1" w:tplc="04090019" w:tentative="1">
+      <w:start w:val="1"/>
+      <w:numFmt w:val="lowerLetter"/>
+      <w:lvlText w:val="%2."/>
+      <w:lvlJc w:val="left"/>
+      <w:pPr>
+        <w:ind w:left="1440" w:hanging="360"/>
+      </w:pPr>
+    </w:lvl>
+    <w:lvl w:ilvl="2" w:tplc="0409001B" w:tentative="1">
+      <w:start w:val="1"/>
+      <w:numFmt w:val="lowerRoman"/>
+      <w:lvlText w:val="%3."/>
+      <w:lvlJc w:val="right"/>
+      <w:pPr>
+        <w:ind w:left="2160" w:hanging="180"/>
+      </w:pPr>
+    </w:lvl>
+    <w:lvl w:ilvl="3" w:tplc="0409000F" w:tentative="1">
+      <w:start w:val="1"/>
+      <w:numFmt w:val="decimal"/>
+      <w:lvlText w:val="%4."/>
+      <w:lvlJc w:val="left"/>
+      <w:pPr>
+        <w:ind w:left="2880" w:hanging="360"/>
+      </w:pPr>
+    </w:lvl>
+    <w:lvl w:ilvl="4" w:tplc="04090019" w:tentative="1">
+      <w:start w:val="1"/>
+      <w:numFmt w:val="lowerLetter"/>
+      <w:lvlText w:val="%5."/>
+      <w:lvlJc w:val="left"/>
+      <w:pPr>
+        <w:ind w:left="3600" w:hanging="360"/>
+      </w:pPr>
+    </w:lvl>
+    <w:lvl w:ilvl="5" w:tplc="0409001B" w:tentative="1">
+      <w:start w:val="1"/>
+      <w:numFmt w:val="lowerRoman"/>
+      <w:lvlText w:val="%6."/>
+      <w:lvlJc w:val="right"/>
+      <w:pPr>
+        <w:ind w:left="4320" w:hanging="180"/>
+      </w:pPr>
+    </w:lvl>
+    <w:lvl w:ilvl="6" w:tplc="0409000F" w:tentative="1">
+      <w:start w:val="1"/>
+      <w:numFmt w:val="decimal"/>
+      <w:lvlText w:val="%7."/>
+      <w:lvlJc w:val="left"/>
+      <w:pPr>
+        <w:ind w:left="5040" w:hanging="360"/>
+      </w:pPr>
+    </w:lvl>
+    <w:lvl w:ilvl="7" w:tplc="04090019" w:tentative="1">
+      <w:start w:val="1"/>
+      <w:numFmt w:val="lowerLetter"/>
+      <w:lvlText w:val="%8."/>
+      <w:lvlJc w:val="left"/>
+      <w:pPr>
+        <w:ind w:left="5760" w:hanging="360"/>
+      </w:pPr>
+    </w:lvl>
+    <w:lvl w:ilvl="8" w:tplc="0409001B" w:tentative="1">
+      <w:start w:val="1"/>
+      <w:numFmt w:val="lowerRoman"/>
+      <w:lvlText w:val="%9."/>
+      <w:lvlJc w:val="right"/>
+      <w:pPr>
+        <w:ind w:left="6480" w:hanging="180"/>
+      </w:pPr>
+    </w:lvl>
+  </w:abstractNum>
+  <w:abstractNum w:abstractNumId="1" w15:restartNumberingAfterBreak="0">
+    <w:nsid w:val="1CA516C5"/>
+    <w:multiLevelType w:val="hybridMultilevel"/>
+    <w:tmpl w:val="10DE93C6"/>
+    <w:lvl w:ilvl="0" w:tplc="C4E2B3E0">
+      <w:start w:val="1"/>
+      <w:numFmt w:val="decimal"/>
+      <w:lvlText w:val="%1."/>
+      <w:lvlJc w:val="left"/>
+      <w:pPr>
+        <w:ind w:left="720" w:hanging="360"/>
+      </w:pPr>
+      <w:rPr>
+        <w:rFonts w:hint="default"/>
+        <w:b/>
+      </w:rPr>
+    </w:lvl>
+    <w:lvl w:ilvl="1" w:tplc="04090019" w:tentative="1">
+      <w:start w:val="1"/>
+      <w:numFmt w:val="lowerLetter"/>
+      <w:lvlText w:val="%2."/>
+      <w:lvlJc w:val="left"/>
+      <w:pPr>
+        <w:ind w:left="1440" w:hanging="360"/>
+      </w:pPr>
+    </w:lvl>
+    <w:lvl w:ilvl="2" w:tplc="0409001B" w:tentative="1">
+      <w:start w:val="1"/>
+      <w:numFmt w:val="lowerRoman"/>
+      <w:lvlText w:val="%3."/>
+      <w:lvlJc w:val="right"/>
+      <w:pPr>
+        <w:ind w:left="2160" w:hanging="180"/>
+      </w:pPr>
+    </w:lvl>
+    <w:lvl w:ilvl="3" w:tplc="0409000F" w:tentative="1">
+      <w:start w:val="1"/>
+      <w:numFmt w:val="decimal"/>
+      <w:lvlText w:val="%4."/>
+      <w:lvlJc w:val="left"/>
+      <w:pPr>
+        <w:ind w:left="2880" w:hanging="360"/>
+      </w:pPr>
+    </w:lvl>
+    <w:lvl w:ilvl="4" w:tplc="04090019" w:tentative="1">
+      <w:start w:val="1"/>
+      <w:numFmt w:val="lowerLetter"/>
+      <w:lvlText w:val="%5."/>
+      <w:lvlJc w:val="left"/>
+      <w:pPr>
+        <w:ind w:left="3600" w:hanging="360"/>
+      </w:pPr>
+    </w:lvl>
+    <w:lvl w:ilvl="5" w:tplc="0409001B" w:tentative="1">
+      <w:start w:val="1"/>
+      <w:numFmt w:val="lowerRoman"/>
+      <w:lvlText w:val="%6."/>
+      <w:lvlJc w:val="right"/>
+      <w:pPr>
+        <w:ind w:left="4320" w:hanging="180"/>
+      </w:pPr>
+    </w:lvl>
+    <w:lvl w:ilvl="6" w:tplc="0409000F" w:tentative="1">
+      <w:start w:val="1"/>
+      <w:numFmt w:val="decimal"/>
+      <w:lvlText w:val="%7."/>
+      <w:lvlJc w:val="left"/>
+      <w:pPr>
+        <w:ind w:left="5040" w:hanging="360"/>
+      </w:pPr>
+    </w:lvl>
+    <w:lvl w:ilvl="7" w:tplc="04090019" w:tentative="1">
+      <w:start w:val="1"/>
+      <w:numFmt w:val="lowerLetter"/>
+      <w:lvlText w:val="%8."/>
+      <w:lvlJc w:val="left"/>
+      <w:pPr>
+        <w:ind w:left="5760" w:hanging="360"/>
+      </w:pPr>
+    </w:lvl>
+    <w:lvl w:ilvl="8" w:tplc="0409001B" w:tentative="1">
+      <w:start w:val="1"/>
+      <w:numFmt w:val="lowerRoman"/>
+      <w:lvlText w:val="%9."/>
+      <w:lvlJc w:val="right"/>
+      <w:pPr>
+        <w:ind w:left="6480" w:hanging="180"/>
+      </w:pPr>
+    </w:lvl>
+  </w:abstractNum>
+  <w:abstractNum w:abstractNumId="2" w15:restartNumberingAfterBreak="0">
+    <w:nsid w:val="4B4E21DC"/>
+    <w:multiLevelType w:val="hybridMultilevel"/>
+    <w:tmpl w:val="E8C2DA8A"/>
+    <w:lvl w:ilvl="0" w:tplc="0409000F">
+      <w:start w:val="1"/>
+      <w:numFmt w:val="decimal"/>
+      <w:lvlText w:val="%1."/>
+      <w:lvlJc w:val="left"/>
+      <w:pPr>
+        <w:ind w:left="720" w:hanging="360"/>
+      </w:pPr>
+      <w:rPr>
+        <w:rFonts w:hint="default"/>
+      </w:rPr>
+    </w:lvl>
+    <w:lvl w:ilvl="1" w:tplc="04090019" w:tentative="1">
+      <w:start w:val="1"/>
+      <w:numFmt w:val="lowerLetter"/>
+      <w:lvlText w:val="%2."/>
+      <w:lvlJc w:val="left"/>
+      <w:pPr>
+        <w:ind w:left="1440" w:hanging="360"/>
+      </w:pPr>
+    </w:lvl>
+    <w:lvl w:ilvl="2" w:tplc="0409001B" w:tentative="1">
+      <w:start w:val="1"/>
+      <w:numFmt w:val="lowerRoman"/>
+      <w:lvlText w:val="%3."/>
+      <w:lvlJc w:val="right"/>
+      <w:pPr>
+        <w:ind w:left="2160" w:hanging="180"/>
+      </w:pPr>
+    </w:lvl>
+    <w:lvl w:ilvl="3" w:tplc="0409000F" w:tentative="1">
+      <w:start w:val="1"/>
+      <w:numFmt w:val="decimal"/>
+      <w:lvlText w:val="%4."/>
+      <w:lvlJc w:val="left"/>
+      <w:pPr>
+        <w:ind w:left="2880" w:hanging="360"/>
+      </w:pPr>
+    </w:lvl>
+    <w:lvl w:ilvl="4" w:tplc="04090019" w:tentative="1">
+      <w:start w:val="1"/>
+      <w:numFmt w:val="lowerLetter"/>
+      <w:lvlText w:val="%5."/>
+      <w:lvlJc w:val="left"/>
+      <w:pPr>
+        <w:ind w:left="3600" w:hanging="360"/>
+      </w:pPr>
+    </w:lvl>
+    <w:lvl w:ilvl="5" w:tplc="0409001B" w:tentative="1">
+      <w:start w:val="1"/>
+      <w:numFmt w:val="lowerRoman"/>
+      <w:lvlText w:val="%6."/>
+      <w:lvlJc w:val="right"/>
+      <w:pPr>
+        <w:ind w:left="4320" w:hanging="180"/>
+      </w:pPr>
+    </w:lvl>
+    <w:lvl w:ilvl="6" w:tplc="0409000F" w:tentative="1">
+      <w:start w:val="1"/>
+      <w:numFmt w:val="decimal"/>
+      <w:lvlText w:val="%7."/>
+      <w:lvlJc w:val="left"/>
+      <w:pPr>
+        <w:ind w:left="5040" w:hanging="360"/>
+      </w:pPr>
+    </w:lvl>
+    <w:lvl w:ilvl="7" w:tplc="04090019" w:tentative="1">
+      <w:start w:val="1"/>
+      <w:numFmt w:val="lowerLetter"/>
+      <w:lvlText w:val="%8."/>
+      <w:lvlJc w:val="left"/>
+      <w:pPr>
+        <w:ind w:left="5760" w:hanging="360"/>
+      </w:pPr>
+    </w:lvl>
+    <w:lvl w:ilvl="8" w:tplc="0409001B" w:tentative="1">
+      <w:start w:val="1"/>
+      <w:numFmt w:val="lowerRoman"/>
+      <w:lvlText w:val="%9."/>
+      <w:lvlJc w:val="right"/>
+      <w:pPr>
+        <w:ind w:left="6480" w:hanging="180"/>
+      </w:pPr>
+    </w:lvl>
+  </w:abstractNum>
+  <w:abstractNum w:abstractNumId="3" w15:restartNumberingAfterBreak="0">
     <w:nsid w:val="638D5703"/>
     <w:multiLevelType w:val="hybridMultilevel"/>
     <w:tmpl w:val="C9043CB2"/>
@@ -1238,7 +1742,16 @@
     </w:lvl>
   </w:abstractNum>
   <w:num w:numId="1" w16cid:durableId="7340039">
+    <w:abstractNumId w:val="3"/>
+  </w:num>
+  <w:num w:numId="2" w16cid:durableId="895122689">
+    <w:abstractNumId w:val="1"/>
+  </w:num>
+  <w:num w:numId="3" w16cid:durableId="71045064">
     <w:abstractNumId w:val="0"/>
+  </w:num>
+  <w:num w:numId="4" w16cid:durableId="576671421">
+    <w:abstractNumId w:val="2"/>
   </w:num>
 </w:numbering>
 </file>

</xml_diff>